<commit_message>
Corrección de redacción en el informe de pruebas del estudiante 5
</commit_message>
<xml_diff>
--- a/reports/Student#5/Testing report - Student 05.docx
+++ b/reports/Student#5/Testing report - Student 05.docx
@@ -11,13 +11,41 @@
           <w:szCs w:val="44"/>
         </w:rPr>
       </w:pPr>
+      <w:proofErr w:type="spellStart"/>
       <w:r>
         <w:rPr>
           <w:rFonts w:ascii="Times New Roman" w:hAnsi="Times New Roman" w:cs="Times New Roman"/>
           <w:sz w:val="44"/>
           <w:szCs w:val="44"/>
         </w:rPr>
-        <w:t xml:space="preserve">Testing report </w:t>
+        <w:t>Testing</w:t>
+      </w:r>
+      <w:proofErr w:type="spellEnd"/>
+      <w:r>
+        <w:rPr>
+          <w:rFonts w:ascii="Times New Roman" w:hAnsi="Times New Roman" w:cs="Times New Roman"/>
+          <w:sz w:val="44"/>
+          <w:szCs w:val="44"/>
+        </w:rPr>
+        <w:t xml:space="preserve"> </w:t>
+      </w:r>
+      <w:proofErr w:type="spellStart"/>
+      <w:r>
+        <w:rPr>
+          <w:rFonts w:ascii="Times New Roman" w:hAnsi="Times New Roman" w:cs="Times New Roman"/>
+          <w:sz w:val="44"/>
+          <w:szCs w:val="44"/>
+        </w:rPr>
+        <w:t>report</w:t>
+      </w:r>
+      <w:proofErr w:type="spellEnd"/>
+      <w:r>
+        <w:rPr>
+          <w:rFonts w:ascii="Times New Roman" w:hAnsi="Times New Roman" w:cs="Times New Roman"/>
+          <w:sz w:val="44"/>
+          <w:szCs w:val="44"/>
+        </w:rPr>
+        <w:t xml:space="preserve"> </w:t>
       </w:r>
     </w:p>
     <w:p>
@@ -268,11 +296,47 @@
                 <w:rFonts w:ascii="Times New Roman" w:hAnsi="Times New Roman" w:cs="Times New Roman"/>
               </w:rPr>
             </w:pPr>
+            <w:proofErr w:type="spellStart"/>
             <w:r>
               <w:rPr>
                 <w:rFonts w:ascii="Times New Roman" w:hAnsi="Times New Roman" w:cs="Times New Roman"/>
               </w:rPr>
-              <w:t>Testing report student 05</w:t>
+              <w:t>Testing</w:t>
+            </w:r>
+            <w:proofErr w:type="spellEnd"/>
+            <w:r>
+              <w:rPr>
+                <w:rFonts w:ascii="Times New Roman" w:hAnsi="Times New Roman" w:cs="Times New Roman"/>
+              </w:rPr>
+              <w:t xml:space="preserve"> </w:t>
+            </w:r>
+            <w:proofErr w:type="spellStart"/>
+            <w:r>
+              <w:rPr>
+                <w:rFonts w:ascii="Times New Roman" w:hAnsi="Times New Roman" w:cs="Times New Roman"/>
+              </w:rPr>
+              <w:t>report</w:t>
+            </w:r>
+            <w:proofErr w:type="spellEnd"/>
+            <w:r>
+              <w:rPr>
+                <w:rFonts w:ascii="Times New Roman" w:hAnsi="Times New Roman" w:cs="Times New Roman"/>
+              </w:rPr>
+              <w:t xml:space="preserve"> </w:t>
+            </w:r>
+            <w:proofErr w:type="spellStart"/>
+            <w:r>
+              <w:rPr>
+                <w:rFonts w:ascii="Times New Roman" w:hAnsi="Times New Roman" w:cs="Times New Roman"/>
+              </w:rPr>
+              <w:t>student</w:t>
+            </w:r>
+            <w:proofErr w:type="spellEnd"/>
+            <w:r>
+              <w:rPr>
+                <w:rFonts w:ascii="Times New Roman" w:hAnsi="Times New Roman" w:cs="Times New Roman"/>
+              </w:rPr>
+              <w:t xml:space="preserve"> 05</w:t>
             </w:r>
           </w:p>
         </w:tc>
@@ -1049,8 +1113,9 @@
           <w:sz w:val="22"/>
           <w:szCs w:val="22"/>
         </w:rPr>
-        <w:t xml:space="preserve">El presente informe tiene como objetivo explicar el proceso mediante el cual se ha realizado el testing funcional y el análisis de </w:t>
-      </w:r>
+        <w:t xml:space="preserve">El presente informe tiene como objetivo explicar el proceso mediante el cual se ha realizado el </w:t>
+      </w:r>
+      <w:proofErr w:type="spellStart"/>
       <w:r>
         <w:rPr>
           <w:rFonts w:ascii="Times New Roman" w:eastAsiaTheme="minorEastAsia" w:hAnsi="Times New Roman" w:cs="Times New Roman"/>
@@ -1058,8 +1123,9 @@
           <w:sz w:val="22"/>
           <w:szCs w:val="22"/>
         </w:rPr>
-        <w:t>rendimiento</w:t>
-      </w:r>
+        <w:t>testing</w:t>
+      </w:r>
+      <w:proofErr w:type="spellEnd"/>
       <w:r>
         <w:rPr>
           <w:rFonts w:ascii="Times New Roman" w:eastAsiaTheme="minorEastAsia" w:hAnsi="Times New Roman" w:cs="Times New Roman"/>
@@ -1067,19 +1133,17 @@
           <w:sz w:val="22"/>
           <w:szCs w:val="22"/>
         </w:rPr>
-        <w:t xml:space="preserve"> del sistema, con el fin de garantizar un proyecto de alto nivel. Para ello, se llevaron a cabo diversas pruebas relacionadas con los requisitos funcionales 8 y 9 del estudiante #5, centrados en las operaciones sobre registros de mantenimiento y tareas.</w:t>
-      </w:r>
-    </w:p>
-    <w:p>
-      <w:pPr>
-        <w:pStyle w:val="Ttulo1"/>
+        <w:t xml:space="preserve"> funcional y el análisis de </w:t>
+      </w:r>
+      <w:r>
         <w:rPr>
           <w:rFonts w:ascii="Times New Roman" w:eastAsiaTheme="minorEastAsia" w:hAnsi="Times New Roman" w:cs="Times New Roman"/>
           <w:color w:val="auto"/>
           <w:sz w:val="22"/>
           <w:szCs w:val="22"/>
         </w:rPr>
-      </w:pPr>
+        <w:t>rendimiento</w:t>
+      </w:r>
       <w:r>
         <w:rPr>
           <w:rFonts w:ascii="Times New Roman" w:eastAsiaTheme="minorEastAsia" w:hAnsi="Times New Roman" w:cs="Times New Roman"/>
@@ -1087,7 +1151,7 @@
           <w:sz w:val="22"/>
           <w:szCs w:val="22"/>
         </w:rPr>
-        <w:t xml:space="preserve">Este documento ha sido elaborado siguiendo las directrices proporcionadas en la plataforma de enseñanza virtual. </w:t>
+        <w:t xml:space="preserve"> del sistema, con el fin de garantizar un proyecto de alto nivel. Para ello, se llevaron a cabo diversas pruebas relacionadas con los requisitos funcionales 8 y 9 del estudiante #5, centrados en las operaciones sobre registros de mantenimiento y tareas.</w:t>
       </w:r>
     </w:p>
     <w:p>
@@ -1107,28 +1171,29 @@
           <w:sz w:val="22"/>
           <w:szCs w:val="22"/>
         </w:rPr>
-        <w:t>El informe está dividido en dos capítulos principales, ambos centrados en el proceso de testing del proyecto. El primer capítulo aborda las pruebas funcionales, presentando un listado de casos de prueba organizados por funcionalidad. Cada caso incluye una breve descripción</w:t>
-      </w:r>
-      <w:r>
+        <w:t xml:space="preserve">Este documento ha sido elaborado siguiendo las directrices proporcionadas en la plataforma de enseñanza virtual. </w:t>
+      </w:r>
+    </w:p>
+    <w:p>
+      <w:pPr>
+        <w:pStyle w:val="Ttulo1"/>
         <w:rPr>
           <w:rFonts w:ascii="Times New Roman" w:eastAsiaTheme="minorEastAsia" w:hAnsi="Times New Roman" w:cs="Times New Roman"/>
           <w:color w:val="auto"/>
           <w:sz w:val="22"/>
           <w:szCs w:val="22"/>
         </w:rPr>
-        <w:t>.</w:t>
-      </w:r>
-    </w:p>
-    <w:p>
-      <w:pPr>
-        <w:pStyle w:val="Ttulo1"/>
+      </w:pPr>
+      <w:r>
         <w:rPr>
           <w:rFonts w:ascii="Times New Roman" w:eastAsiaTheme="minorEastAsia" w:hAnsi="Times New Roman" w:cs="Times New Roman"/>
           <w:color w:val="auto"/>
           <w:sz w:val="22"/>
           <w:szCs w:val="22"/>
         </w:rPr>
-      </w:pPr>
+        <w:t xml:space="preserve">El informe está dividido en dos capítulos principales, ambos centrados en el proceso de </w:t>
+      </w:r>
+      <w:proofErr w:type="spellStart"/>
       <w:r>
         <w:rPr>
           <w:rFonts w:ascii="Times New Roman" w:eastAsiaTheme="minorEastAsia" w:hAnsi="Times New Roman" w:cs="Times New Roman"/>
@@ -1136,8 +1201,9 @@
           <w:sz w:val="22"/>
           <w:szCs w:val="22"/>
         </w:rPr>
-        <w:t>El segundo capítulo se enfoca en las pruebas de rendimiento. Este apartado incorpora gráficos representativos y un análisis estadístico del tiempo de respuesta del sistema</w:t>
-      </w:r>
+        <w:t>testing</w:t>
+      </w:r>
+      <w:proofErr w:type="spellEnd"/>
       <w:r>
         <w:rPr>
           <w:rFonts w:ascii="Times New Roman" w:eastAsiaTheme="minorEastAsia" w:hAnsi="Times New Roman" w:cs="Times New Roman"/>
@@ -1145,6 +1211,15 @@
           <w:sz w:val="22"/>
           <w:szCs w:val="22"/>
         </w:rPr>
+        <w:t xml:space="preserve"> del proyecto. El primer capítulo aborda las pruebas funcionales, presentando un listado de casos de prueba organizados por funcionalidad. Cada caso incluye una breve descripción</w:t>
+      </w:r>
+      <w:r>
+        <w:rPr>
+          <w:rFonts w:ascii="Times New Roman" w:eastAsiaTheme="minorEastAsia" w:hAnsi="Times New Roman" w:cs="Times New Roman"/>
+          <w:color w:val="auto"/>
+          <w:sz w:val="22"/>
+          <w:szCs w:val="22"/>
+        </w:rPr>
         <w:t>.</w:t>
       </w:r>
     </w:p>
@@ -1152,6 +1227,35 @@
       <w:pPr>
         <w:pStyle w:val="Ttulo1"/>
         <w:rPr>
+          <w:rFonts w:ascii="Times New Roman" w:eastAsiaTheme="minorEastAsia" w:hAnsi="Times New Roman" w:cs="Times New Roman"/>
+          <w:color w:val="auto"/>
+          <w:sz w:val="22"/>
+          <w:szCs w:val="22"/>
+        </w:rPr>
+      </w:pPr>
+      <w:r>
+        <w:rPr>
+          <w:rFonts w:ascii="Times New Roman" w:eastAsiaTheme="minorEastAsia" w:hAnsi="Times New Roman" w:cs="Times New Roman"/>
+          <w:color w:val="auto"/>
+          <w:sz w:val="22"/>
+          <w:szCs w:val="22"/>
+        </w:rPr>
+        <w:t>El segundo capítulo se enfoca en las pruebas de rendimiento. Este apartado incorpora gráficos representativos y un análisis estadístico del tiempo de respuesta del sistema</w:t>
+      </w:r>
+      <w:r>
+        <w:rPr>
+          <w:rFonts w:ascii="Times New Roman" w:eastAsiaTheme="minorEastAsia" w:hAnsi="Times New Roman" w:cs="Times New Roman"/>
+          <w:color w:val="auto"/>
+          <w:sz w:val="22"/>
+          <w:szCs w:val="22"/>
+        </w:rPr>
+        <w:t>.</w:t>
+      </w:r>
+    </w:p>
+    <w:p>
+      <w:pPr>
+        <w:pStyle w:val="Ttulo1"/>
+        <w:rPr>
           <w:rFonts w:ascii="Times New Roman" w:hAnsi="Times New Roman" w:cs="Times New Roman"/>
         </w:rPr>
       </w:pPr>
@@ -1186,21 +1290,51 @@
         <w:rPr>
           <w:rFonts w:ascii="Times New Roman" w:hAnsi="Times New Roman" w:cs="Times New Roman"/>
         </w:rPr>
-        <w:t>Para cada funcionalidad se han realizado un conjunto de pruebas con casos positivos (.safe) y casos negativos (.hack), ahora se dirá con más detalle la metodología seguida para cada funcionalidad:</w:t>
-      </w:r>
-    </w:p>
-    <w:p>
-      <w:pPr>
-        <w:rPr>
-          <w:rFonts w:ascii="Times New Roman" w:hAnsi="Times New Roman" w:cs="Times New Roman"/>
-        </w:rPr>
-      </w:pPr>
+        <w:t>Para cada funcionalidad se han realizado un conjunto de pruebas con casos positivos (.</w:t>
+      </w:r>
+      <w:proofErr w:type="spellStart"/>
+      <w:r>
+        <w:rPr>
+          <w:rFonts w:ascii="Times New Roman" w:hAnsi="Times New Roman" w:cs="Times New Roman"/>
+        </w:rPr>
+        <w:t>safe</w:t>
+      </w:r>
+      <w:proofErr w:type="spellEnd"/>
+      <w:r>
+        <w:rPr>
+          <w:rFonts w:ascii="Times New Roman" w:hAnsi="Times New Roman" w:cs="Times New Roman"/>
+        </w:rPr>
+        <w:t>) y casos negativos (.</w:t>
+      </w:r>
+      <w:proofErr w:type="spellStart"/>
+      <w:r>
+        <w:rPr>
+          <w:rFonts w:ascii="Times New Roman" w:hAnsi="Times New Roman" w:cs="Times New Roman"/>
+        </w:rPr>
+        <w:t>hack</w:t>
+      </w:r>
+      <w:proofErr w:type="spellEnd"/>
+      <w:r>
+        <w:rPr>
+          <w:rFonts w:ascii="Times New Roman" w:hAnsi="Times New Roman" w:cs="Times New Roman"/>
+        </w:rPr>
+        <w:t>), ahora se dirá con más detalle la metodología seguida para cada funcionalidad:</w:t>
+      </w:r>
+    </w:p>
+    <w:p>
+      <w:pPr>
+        <w:rPr>
+          <w:rFonts w:ascii="Times New Roman" w:hAnsi="Times New Roman" w:cs="Times New Roman"/>
+        </w:rPr>
+      </w:pPr>
+      <w:proofErr w:type="spellStart"/>
       <w:r>
         <w:rPr>
           <w:rFonts w:ascii="Times New Roman" w:hAnsi="Times New Roman" w:cs="Times New Roman"/>
         </w:rPr>
         <w:t>MaintenanceRecord</w:t>
       </w:r>
+      <w:proofErr w:type="spellEnd"/>
     </w:p>
     <w:p>
       <w:pPr>
@@ -1213,6 +1347,7 @@
           <w:rFonts w:ascii="Times New Roman" w:hAnsi="Times New Roman" w:cs="Times New Roman"/>
         </w:rPr>
       </w:pPr>
+      <w:proofErr w:type="spellStart"/>
       <w:r>
         <w:rPr>
           <w:rFonts w:ascii="Times New Roman" w:hAnsi="Times New Roman" w:cs="Times New Roman"/>
@@ -1223,7 +1358,14 @@
         <w:rPr>
           <w:rFonts w:ascii="Times New Roman" w:hAnsi="Times New Roman" w:cs="Times New Roman"/>
         </w:rPr>
-        <w:t>ist.safe:</w:t>
+        <w:t>ist.safe</w:t>
+      </w:r>
+      <w:proofErr w:type="spellEnd"/>
+      <w:r>
+        <w:rPr>
+          <w:rFonts w:ascii="Times New Roman" w:hAnsi="Times New Roman" w:cs="Times New Roman"/>
+        </w:rPr>
+        <w:t>:</w:t>
       </w:r>
       <w:r>
         <w:rPr>
@@ -1243,11 +1385,33 @@
           <w:rFonts w:ascii="Times New Roman" w:hAnsi="Times New Roman" w:cs="Times New Roman"/>
         </w:rPr>
       </w:pPr>
-      <w:r>
-        <w:rPr>
-          <w:rFonts w:ascii="Times New Roman" w:hAnsi="Times New Roman" w:cs="Times New Roman"/>
-        </w:rPr>
-        <w:t>list-mine.safe: Comprueba que un técnico pueda ver correctamente los registros de mantenimiento que el ha creado, estén publicados o no.</w:t>
+      <w:proofErr w:type="spellStart"/>
+      <w:r>
+        <w:rPr>
+          <w:rFonts w:ascii="Times New Roman" w:hAnsi="Times New Roman" w:cs="Times New Roman"/>
+        </w:rPr>
+        <w:t>list-mine.safe</w:t>
+      </w:r>
+      <w:proofErr w:type="spellEnd"/>
+      <w:r>
+        <w:rPr>
+          <w:rFonts w:ascii="Times New Roman" w:hAnsi="Times New Roman" w:cs="Times New Roman"/>
+        </w:rPr>
+        <w:t xml:space="preserve">: Comprueba que un técnico pueda ver correctamente los registros de mantenimiento que </w:t>
+      </w:r>
+      <w:proofErr w:type="spellStart"/>
+      <w:r>
+        <w:rPr>
+          <w:rFonts w:ascii="Times New Roman" w:hAnsi="Times New Roman" w:cs="Times New Roman"/>
+        </w:rPr>
+        <w:t>el</w:t>
+      </w:r>
+      <w:proofErr w:type="spellEnd"/>
+      <w:r>
+        <w:rPr>
+          <w:rFonts w:ascii="Times New Roman" w:hAnsi="Times New Roman" w:cs="Times New Roman"/>
+        </w:rPr>
+        <w:t xml:space="preserve"> ha creado, estén publicados o no.</w:t>
       </w:r>
     </w:p>
     <w:p>
@@ -1261,11 +1425,19 @@
           <w:rFonts w:ascii="Times New Roman" w:hAnsi="Times New Roman" w:cs="Times New Roman"/>
         </w:rPr>
       </w:pPr>
-      <w:r>
-        <w:rPr>
-          <w:rFonts w:ascii="Times New Roman" w:hAnsi="Times New Roman" w:cs="Times New Roman"/>
-        </w:rPr>
-        <w:t>create.safe:</w:t>
+      <w:proofErr w:type="spellStart"/>
+      <w:r>
+        <w:rPr>
+          <w:rFonts w:ascii="Times New Roman" w:hAnsi="Times New Roman" w:cs="Times New Roman"/>
+        </w:rPr>
+        <w:t>create.safe</w:t>
+      </w:r>
+      <w:proofErr w:type="spellEnd"/>
+      <w:r>
+        <w:rPr>
+          <w:rFonts w:ascii="Times New Roman" w:hAnsi="Times New Roman" w:cs="Times New Roman"/>
+        </w:rPr>
+        <w:t>:</w:t>
       </w:r>
       <w:r>
         <w:rPr>
@@ -1285,11 +1457,19 @@
           <w:rFonts w:ascii="Times New Roman" w:hAnsi="Times New Roman" w:cs="Times New Roman"/>
         </w:rPr>
       </w:pPr>
-      <w:r>
-        <w:rPr>
-          <w:rFonts w:ascii="Times New Roman" w:hAnsi="Times New Roman" w:cs="Times New Roman"/>
-        </w:rPr>
-        <w:t xml:space="preserve">delete.safe: Comprueba que cuando un técnico quiera eliminar </w:t>
+      <w:proofErr w:type="spellStart"/>
+      <w:r>
+        <w:rPr>
+          <w:rFonts w:ascii="Times New Roman" w:hAnsi="Times New Roman" w:cs="Times New Roman"/>
+        </w:rPr>
+        <w:t>delete.safe</w:t>
+      </w:r>
+      <w:proofErr w:type="spellEnd"/>
+      <w:r>
+        <w:rPr>
+          <w:rFonts w:ascii="Times New Roman" w:hAnsi="Times New Roman" w:cs="Times New Roman"/>
+        </w:rPr>
+        <w:t xml:space="preserve">: Comprueba que cuando un técnico quiera eliminar </w:t>
       </w:r>
       <w:r>
         <w:rPr>
@@ -1309,11 +1489,19 @@
           <w:rFonts w:ascii="Times New Roman" w:hAnsi="Times New Roman" w:cs="Times New Roman"/>
         </w:rPr>
       </w:pPr>
-      <w:r>
-        <w:rPr>
-          <w:rFonts w:ascii="Times New Roman" w:hAnsi="Times New Roman" w:cs="Times New Roman"/>
-        </w:rPr>
-        <w:t>publish.safe: Comprueba que un técnico pueda publicar un borrador.</w:t>
+      <w:proofErr w:type="spellStart"/>
+      <w:r>
+        <w:rPr>
+          <w:rFonts w:ascii="Times New Roman" w:hAnsi="Times New Roman" w:cs="Times New Roman"/>
+        </w:rPr>
+        <w:t>publish.safe</w:t>
+      </w:r>
+      <w:proofErr w:type="spellEnd"/>
+      <w:r>
+        <w:rPr>
+          <w:rFonts w:ascii="Times New Roman" w:hAnsi="Times New Roman" w:cs="Times New Roman"/>
+        </w:rPr>
+        <w:t>: Comprueba que un técnico pueda publicar un borrador.</w:t>
       </w:r>
     </w:p>
     <w:p>
@@ -1327,11 +1515,19 @@
           <w:rFonts w:ascii="Times New Roman" w:hAnsi="Times New Roman" w:cs="Times New Roman"/>
         </w:rPr>
       </w:pPr>
-      <w:r>
-        <w:rPr>
-          <w:rFonts w:ascii="Times New Roman" w:hAnsi="Times New Roman" w:cs="Times New Roman"/>
-        </w:rPr>
-        <w:t>show.safe: Comprueba que se muestre un registro de mantenimiento correctamente.</w:t>
+      <w:proofErr w:type="spellStart"/>
+      <w:r>
+        <w:rPr>
+          <w:rFonts w:ascii="Times New Roman" w:hAnsi="Times New Roman" w:cs="Times New Roman"/>
+        </w:rPr>
+        <w:t>show.safe</w:t>
+      </w:r>
+      <w:proofErr w:type="spellEnd"/>
+      <w:r>
+        <w:rPr>
+          <w:rFonts w:ascii="Times New Roman" w:hAnsi="Times New Roman" w:cs="Times New Roman"/>
+        </w:rPr>
+        <w:t>: Comprueba que se muestre un registro de mantenimiento correctamente.</w:t>
       </w:r>
     </w:p>
     <w:p>
@@ -1345,11 +1541,19 @@
           <w:rFonts w:ascii="Times New Roman" w:hAnsi="Times New Roman" w:cs="Times New Roman"/>
         </w:rPr>
       </w:pPr>
-      <w:r>
-        <w:rPr>
-          <w:rFonts w:ascii="Times New Roman" w:hAnsi="Times New Roman" w:cs="Times New Roman"/>
-        </w:rPr>
-        <w:t>update.safe: Comprueba que se actualice correctamente un registro de mantenimiento.</w:t>
+      <w:proofErr w:type="spellStart"/>
+      <w:r>
+        <w:rPr>
+          <w:rFonts w:ascii="Times New Roman" w:hAnsi="Times New Roman" w:cs="Times New Roman"/>
+        </w:rPr>
+        <w:t>update.safe</w:t>
+      </w:r>
+      <w:proofErr w:type="spellEnd"/>
+      <w:r>
+        <w:rPr>
+          <w:rFonts w:ascii="Times New Roman" w:hAnsi="Times New Roman" w:cs="Times New Roman"/>
+        </w:rPr>
+        <w:t>: Comprueba que se actualice correctamente un registro de mantenimiento.</w:t>
       </w:r>
     </w:p>
     <w:p>
@@ -1363,11 +1567,33 @@
           <w:rFonts w:ascii="Times New Roman" w:hAnsi="Times New Roman" w:cs="Times New Roman"/>
         </w:rPr>
       </w:pPr>
-      <w:r>
-        <w:rPr>
-          <w:rFonts w:ascii="Times New Roman" w:hAnsi="Times New Roman" w:cs="Times New Roman"/>
-        </w:rPr>
-        <w:t>create.hack: Se rellena el formulario con datos erróneos para ver si cumplen con los límites y luego se intenta hackear mediante inspección de los select introduciendo valores erróneos.</w:t>
+      <w:proofErr w:type="spellStart"/>
+      <w:r>
+        <w:rPr>
+          <w:rFonts w:ascii="Times New Roman" w:hAnsi="Times New Roman" w:cs="Times New Roman"/>
+        </w:rPr>
+        <w:t>create.hack</w:t>
+      </w:r>
+      <w:proofErr w:type="spellEnd"/>
+      <w:r>
+        <w:rPr>
+          <w:rFonts w:ascii="Times New Roman" w:hAnsi="Times New Roman" w:cs="Times New Roman"/>
+        </w:rPr>
+        <w:t xml:space="preserve">: Se rellena el formulario con datos erróneos para ver si cumplen con los límites y luego se intenta hackear mediante inspección de los </w:t>
+      </w:r>
+      <w:proofErr w:type="spellStart"/>
+      <w:r>
+        <w:rPr>
+          <w:rFonts w:ascii="Times New Roman" w:hAnsi="Times New Roman" w:cs="Times New Roman"/>
+        </w:rPr>
+        <w:t>select</w:t>
+      </w:r>
+      <w:proofErr w:type="spellEnd"/>
+      <w:r>
+        <w:rPr>
+          <w:rFonts w:ascii="Times New Roman" w:hAnsi="Times New Roman" w:cs="Times New Roman"/>
+        </w:rPr>
+        <w:t xml:space="preserve"> introduciendo valores erróneos.</w:t>
       </w:r>
     </w:p>
     <w:p>
@@ -1381,12 +1607,20 @@
           <w:rFonts w:ascii="Times New Roman" w:hAnsi="Times New Roman" w:cs="Times New Roman"/>
         </w:rPr>
       </w:pPr>
+      <w:proofErr w:type="spellStart"/>
       <w:r>
         <w:rPr>
           <w:rFonts w:ascii="Times New Roman" w:hAnsi="Times New Roman" w:cs="Times New Roman"/>
         </w:rPr>
         <w:lastRenderedPageBreak/>
-        <w:t>delete.hack: Se intenta eliminar un registro de mantenimiento ya publicado y luego con un usuario que no sea técnico se intenta eliminar uno.</w:t>
+        <w:t>delete.hack</w:t>
+      </w:r>
+      <w:proofErr w:type="spellEnd"/>
+      <w:r>
+        <w:rPr>
+          <w:rFonts w:ascii="Times New Roman" w:hAnsi="Times New Roman" w:cs="Times New Roman"/>
+        </w:rPr>
+        <w:t>: Se intenta eliminar un registro de mantenimiento ya publicado y luego con un usuario que no sea técnico se intenta eliminar uno.</w:t>
       </w:r>
     </w:p>
     <w:p>
@@ -1400,11 +1634,19 @@
           <w:rFonts w:ascii="Times New Roman" w:hAnsi="Times New Roman" w:cs="Times New Roman"/>
         </w:rPr>
       </w:pPr>
-      <w:r>
-        <w:rPr>
-          <w:rFonts w:ascii="Times New Roman" w:hAnsi="Times New Roman" w:cs="Times New Roman"/>
-        </w:rPr>
-        <w:t>publish.hack: Se intenta publicar un registro ya publicado y luego con un usuario que no sea un técnico se intenta publicar uno.</w:t>
+      <w:proofErr w:type="spellStart"/>
+      <w:r>
+        <w:rPr>
+          <w:rFonts w:ascii="Times New Roman" w:hAnsi="Times New Roman" w:cs="Times New Roman"/>
+        </w:rPr>
+        <w:t>publish.hack</w:t>
+      </w:r>
+      <w:proofErr w:type="spellEnd"/>
+      <w:r>
+        <w:rPr>
+          <w:rFonts w:ascii="Times New Roman" w:hAnsi="Times New Roman" w:cs="Times New Roman"/>
+        </w:rPr>
+        <w:t>: Se intenta publicar un registro ya publicado y luego con un usuario que no sea un técnico se intenta publicar uno.</w:t>
       </w:r>
     </w:p>
     <w:p>
@@ -1418,11 +1660,19 @@
           <w:rFonts w:ascii="Times New Roman" w:hAnsi="Times New Roman" w:cs="Times New Roman"/>
         </w:rPr>
       </w:pPr>
-      <w:r>
-        <w:rPr>
-          <w:rFonts w:ascii="Times New Roman" w:hAnsi="Times New Roman" w:cs="Times New Roman"/>
-        </w:rPr>
-        <w:t>show.hack: Se intenta mostrar un registro de mantenimiento inexistente introduciendo un id inexistente y luego con otro usuario que no sea un técnico se comprueba que no tenga acceso.</w:t>
+      <w:proofErr w:type="spellStart"/>
+      <w:r>
+        <w:rPr>
+          <w:rFonts w:ascii="Times New Roman" w:hAnsi="Times New Roman" w:cs="Times New Roman"/>
+        </w:rPr>
+        <w:t>show.hack</w:t>
+      </w:r>
+      <w:proofErr w:type="spellEnd"/>
+      <w:r>
+        <w:rPr>
+          <w:rFonts w:ascii="Times New Roman" w:hAnsi="Times New Roman" w:cs="Times New Roman"/>
+        </w:rPr>
+        <w:t>: Se intenta mostrar un registro de mantenimiento inexistente introduciendo un id inexistente y luego con otro usuario que no sea un técnico se comprueba que no tenga acceso.</w:t>
       </w:r>
     </w:p>
     <w:p>
@@ -1436,11 +1686,33 @@
           <w:rFonts w:ascii="Times New Roman" w:hAnsi="Times New Roman" w:cs="Times New Roman"/>
         </w:rPr>
       </w:pPr>
-      <w:r>
-        <w:rPr>
-          <w:rFonts w:ascii="Times New Roman" w:hAnsi="Times New Roman" w:cs="Times New Roman"/>
-        </w:rPr>
-        <w:t>update.hack: Se sigue el mismo procedimiento que con el create.hack.</w:t>
+      <w:proofErr w:type="spellStart"/>
+      <w:r>
+        <w:rPr>
+          <w:rFonts w:ascii="Times New Roman" w:hAnsi="Times New Roman" w:cs="Times New Roman"/>
+        </w:rPr>
+        <w:t>update.hack</w:t>
+      </w:r>
+      <w:proofErr w:type="spellEnd"/>
+      <w:r>
+        <w:rPr>
+          <w:rFonts w:ascii="Times New Roman" w:hAnsi="Times New Roman" w:cs="Times New Roman"/>
+        </w:rPr>
+        <w:t xml:space="preserve">: Se sigue el mismo procedimiento que con el </w:t>
+      </w:r>
+      <w:proofErr w:type="spellStart"/>
+      <w:r>
+        <w:rPr>
+          <w:rFonts w:ascii="Times New Roman" w:hAnsi="Times New Roman" w:cs="Times New Roman"/>
+        </w:rPr>
+        <w:t>create.hack</w:t>
+      </w:r>
+      <w:proofErr w:type="spellEnd"/>
+      <w:r>
+        <w:rPr>
+          <w:rFonts w:ascii="Times New Roman" w:hAnsi="Times New Roman" w:cs="Times New Roman"/>
+        </w:rPr>
+        <w:t>.</w:t>
       </w:r>
     </w:p>
     <w:p>
@@ -1504,12 +1776,14 @@
           <w:rFonts w:ascii="Times New Roman" w:hAnsi="Times New Roman" w:cs="Times New Roman"/>
         </w:rPr>
       </w:pPr>
+      <w:proofErr w:type="spellStart"/>
       <w:r>
         <w:rPr>
           <w:rFonts w:ascii="Times New Roman" w:hAnsi="Times New Roman" w:cs="Times New Roman"/>
         </w:rPr>
         <w:t>Task</w:t>
       </w:r>
+      <w:proofErr w:type="spellEnd"/>
     </w:p>
     <w:p>
       <w:pPr>
@@ -1522,6 +1796,7 @@
           <w:rFonts w:ascii="Times New Roman" w:hAnsi="Times New Roman" w:cs="Times New Roman"/>
         </w:rPr>
       </w:pPr>
+      <w:proofErr w:type="spellStart"/>
       <w:r>
         <w:rPr>
           <w:rFonts w:ascii="Times New Roman" w:hAnsi="Times New Roman" w:cs="Times New Roman"/>
@@ -1532,7 +1807,14 @@
         <w:rPr>
           <w:rFonts w:ascii="Times New Roman" w:hAnsi="Times New Roman" w:cs="Times New Roman"/>
         </w:rPr>
-        <w:t>ist.safe:</w:t>
+        <w:t>ist.safe</w:t>
+      </w:r>
+      <w:proofErr w:type="spellEnd"/>
+      <w:r>
+        <w:rPr>
+          <w:rFonts w:ascii="Times New Roman" w:hAnsi="Times New Roman" w:cs="Times New Roman"/>
+        </w:rPr>
+        <w:t>:</w:t>
       </w:r>
       <w:r>
         <w:rPr>
@@ -1552,11 +1834,33 @@
           <w:rFonts w:ascii="Times New Roman" w:hAnsi="Times New Roman" w:cs="Times New Roman"/>
         </w:rPr>
       </w:pPr>
-      <w:r>
-        <w:rPr>
-          <w:rFonts w:ascii="Times New Roman" w:hAnsi="Times New Roman" w:cs="Times New Roman"/>
-        </w:rPr>
-        <w:t>list-mine.safe: Comprueba que un técnico pueda ver correctamente las tareas que el ha creado, estén publicadas o no.</w:t>
+      <w:proofErr w:type="spellStart"/>
+      <w:r>
+        <w:rPr>
+          <w:rFonts w:ascii="Times New Roman" w:hAnsi="Times New Roman" w:cs="Times New Roman"/>
+        </w:rPr>
+        <w:t>list-mine.safe</w:t>
+      </w:r>
+      <w:proofErr w:type="spellEnd"/>
+      <w:r>
+        <w:rPr>
+          <w:rFonts w:ascii="Times New Roman" w:hAnsi="Times New Roman" w:cs="Times New Roman"/>
+        </w:rPr>
+        <w:t xml:space="preserve">: Comprueba que un técnico pueda ver correctamente las tareas que </w:t>
+      </w:r>
+      <w:proofErr w:type="spellStart"/>
+      <w:r>
+        <w:rPr>
+          <w:rFonts w:ascii="Times New Roman" w:hAnsi="Times New Roman" w:cs="Times New Roman"/>
+        </w:rPr>
+        <w:t>el</w:t>
+      </w:r>
+      <w:proofErr w:type="spellEnd"/>
+      <w:r>
+        <w:rPr>
+          <w:rFonts w:ascii="Times New Roman" w:hAnsi="Times New Roman" w:cs="Times New Roman"/>
+        </w:rPr>
+        <w:t xml:space="preserve"> ha creado, estén publicadas o no.</w:t>
       </w:r>
     </w:p>
     <w:p>
@@ -1570,11 +1874,19 @@
           <w:rFonts w:ascii="Times New Roman" w:hAnsi="Times New Roman" w:cs="Times New Roman"/>
         </w:rPr>
       </w:pPr>
-      <w:r>
-        <w:rPr>
-          <w:rFonts w:ascii="Times New Roman" w:hAnsi="Times New Roman" w:cs="Times New Roman"/>
-        </w:rPr>
-        <w:t>create.safe: Comprueba que cuando un técnico ingrese datos correctos la petición funcione correctamente.</w:t>
+      <w:proofErr w:type="spellStart"/>
+      <w:r>
+        <w:rPr>
+          <w:rFonts w:ascii="Times New Roman" w:hAnsi="Times New Roman" w:cs="Times New Roman"/>
+        </w:rPr>
+        <w:t>create.safe</w:t>
+      </w:r>
+      <w:proofErr w:type="spellEnd"/>
+      <w:r>
+        <w:rPr>
+          <w:rFonts w:ascii="Times New Roman" w:hAnsi="Times New Roman" w:cs="Times New Roman"/>
+        </w:rPr>
+        <w:t>: Comprueba que cuando un técnico ingrese datos correctos la petición funcione correctamente.</w:t>
       </w:r>
     </w:p>
     <w:p>
@@ -1588,11 +1900,19 @@
           <w:rFonts w:ascii="Times New Roman" w:hAnsi="Times New Roman" w:cs="Times New Roman"/>
         </w:rPr>
       </w:pPr>
-      <w:r>
-        <w:rPr>
-          <w:rFonts w:ascii="Times New Roman" w:hAnsi="Times New Roman" w:cs="Times New Roman"/>
-        </w:rPr>
-        <w:t>delete.safe: Comprueba que cuando un técnico quiera eliminar una tarea que cumpla los requisitos la petición sea exitosa.</w:t>
+      <w:proofErr w:type="spellStart"/>
+      <w:r>
+        <w:rPr>
+          <w:rFonts w:ascii="Times New Roman" w:hAnsi="Times New Roman" w:cs="Times New Roman"/>
+        </w:rPr>
+        <w:t>delete.safe</w:t>
+      </w:r>
+      <w:proofErr w:type="spellEnd"/>
+      <w:r>
+        <w:rPr>
+          <w:rFonts w:ascii="Times New Roman" w:hAnsi="Times New Roman" w:cs="Times New Roman"/>
+        </w:rPr>
+        <w:t>: Comprueba que cuando un técnico quiera eliminar una tarea que cumpla los requisitos la petición sea exitosa.</w:t>
       </w:r>
     </w:p>
     <w:p>
@@ -1606,11 +1926,19 @@
           <w:rFonts w:ascii="Times New Roman" w:hAnsi="Times New Roman" w:cs="Times New Roman"/>
         </w:rPr>
       </w:pPr>
-      <w:r>
-        <w:rPr>
-          <w:rFonts w:ascii="Times New Roman" w:hAnsi="Times New Roman" w:cs="Times New Roman"/>
-        </w:rPr>
-        <w:t>publish.safe: Comprueba que un técnico pueda publicar un borrador.</w:t>
+      <w:proofErr w:type="spellStart"/>
+      <w:r>
+        <w:rPr>
+          <w:rFonts w:ascii="Times New Roman" w:hAnsi="Times New Roman" w:cs="Times New Roman"/>
+        </w:rPr>
+        <w:t>publish.safe</w:t>
+      </w:r>
+      <w:proofErr w:type="spellEnd"/>
+      <w:r>
+        <w:rPr>
+          <w:rFonts w:ascii="Times New Roman" w:hAnsi="Times New Roman" w:cs="Times New Roman"/>
+        </w:rPr>
+        <w:t>: Comprueba que un técnico pueda publicar un borrador.</w:t>
       </w:r>
     </w:p>
     <w:p>
@@ -1624,11 +1952,19 @@
           <w:rFonts w:ascii="Times New Roman" w:hAnsi="Times New Roman" w:cs="Times New Roman"/>
         </w:rPr>
       </w:pPr>
-      <w:r>
-        <w:rPr>
-          <w:rFonts w:ascii="Times New Roman" w:hAnsi="Times New Roman" w:cs="Times New Roman"/>
-        </w:rPr>
-        <w:t>show.safe: Comprueba que se muestre una tarea correctamente.</w:t>
+      <w:proofErr w:type="spellStart"/>
+      <w:r>
+        <w:rPr>
+          <w:rFonts w:ascii="Times New Roman" w:hAnsi="Times New Roman" w:cs="Times New Roman"/>
+        </w:rPr>
+        <w:t>show.safe</w:t>
+      </w:r>
+      <w:proofErr w:type="spellEnd"/>
+      <w:r>
+        <w:rPr>
+          <w:rFonts w:ascii="Times New Roman" w:hAnsi="Times New Roman" w:cs="Times New Roman"/>
+        </w:rPr>
+        <w:t>: Comprueba que se muestre una tarea correctamente.</w:t>
       </w:r>
     </w:p>
     <w:p>
@@ -1642,11 +1978,19 @@
           <w:rFonts w:ascii="Times New Roman" w:hAnsi="Times New Roman" w:cs="Times New Roman"/>
         </w:rPr>
       </w:pPr>
-      <w:r>
-        <w:rPr>
-          <w:rFonts w:ascii="Times New Roman" w:hAnsi="Times New Roman" w:cs="Times New Roman"/>
-        </w:rPr>
-        <w:t>update.safe: Comprueba que se actualice correctamente una tarea.</w:t>
+      <w:proofErr w:type="spellStart"/>
+      <w:r>
+        <w:rPr>
+          <w:rFonts w:ascii="Times New Roman" w:hAnsi="Times New Roman" w:cs="Times New Roman"/>
+        </w:rPr>
+        <w:t>update.safe</w:t>
+      </w:r>
+      <w:proofErr w:type="spellEnd"/>
+      <w:r>
+        <w:rPr>
+          <w:rFonts w:ascii="Times New Roman" w:hAnsi="Times New Roman" w:cs="Times New Roman"/>
+        </w:rPr>
+        <w:t>: Comprueba que se actualice correctamente una tarea.</w:t>
       </w:r>
     </w:p>
     <w:p>
@@ -1660,11 +2004,33 @@
           <w:rFonts w:ascii="Times New Roman" w:hAnsi="Times New Roman" w:cs="Times New Roman"/>
         </w:rPr>
       </w:pPr>
-      <w:r>
-        <w:rPr>
-          <w:rFonts w:ascii="Times New Roman" w:hAnsi="Times New Roman" w:cs="Times New Roman"/>
-        </w:rPr>
-        <w:t>create.hack: Se rellena el formulario con datos erróneos para ver si cumplen con los límites y luego se intenta hackear mediante inspección de los select introduciendo valores erróneos.</w:t>
+      <w:proofErr w:type="spellStart"/>
+      <w:r>
+        <w:rPr>
+          <w:rFonts w:ascii="Times New Roman" w:hAnsi="Times New Roman" w:cs="Times New Roman"/>
+        </w:rPr>
+        <w:t>create.hack</w:t>
+      </w:r>
+      <w:proofErr w:type="spellEnd"/>
+      <w:r>
+        <w:rPr>
+          <w:rFonts w:ascii="Times New Roman" w:hAnsi="Times New Roman" w:cs="Times New Roman"/>
+        </w:rPr>
+        <w:t xml:space="preserve">: Se rellena el formulario con datos erróneos para ver si cumplen con los límites y luego se intenta hackear mediante inspección de los </w:t>
+      </w:r>
+      <w:proofErr w:type="spellStart"/>
+      <w:r>
+        <w:rPr>
+          <w:rFonts w:ascii="Times New Roman" w:hAnsi="Times New Roman" w:cs="Times New Roman"/>
+        </w:rPr>
+        <w:t>select</w:t>
+      </w:r>
+      <w:proofErr w:type="spellEnd"/>
+      <w:r>
+        <w:rPr>
+          <w:rFonts w:ascii="Times New Roman" w:hAnsi="Times New Roman" w:cs="Times New Roman"/>
+        </w:rPr>
+        <w:t xml:space="preserve"> introduciendo valores erróneos.</w:t>
       </w:r>
     </w:p>
     <w:p>
@@ -1678,11 +2044,19 @@
           <w:rFonts w:ascii="Times New Roman" w:hAnsi="Times New Roman" w:cs="Times New Roman"/>
         </w:rPr>
       </w:pPr>
-      <w:r>
-        <w:rPr>
-          <w:rFonts w:ascii="Times New Roman" w:hAnsi="Times New Roman" w:cs="Times New Roman"/>
-        </w:rPr>
-        <w:t xml:space="preserve">delete.hack: Se intenta eliminar una tarea ya publicada y luego con un usuario que no sea </w:t>
+      <w:proofErr w:type="spellStart"/>
+      <w:r>
+        <w:rPr>
+          <w:rFonts w:ascii="Times New Roman" w:hAnsi="Times New Roman" w:cs="Times New Roman"/>
+        </w:rPr>
+        <w:t>delete.hack</w:t>
+      </w:r>
+      <w:proofErr w:type="spellEnd"/>
+      <w:r>
+        <w:rPr>
+          <w:rFonts w:ascii="Times New Roman" w:hAnsi="Times New Roman" w:cs="Times New Roman"/>
+        </w:rPr>
+        <w:t xml:space="preserve">: Se intenta eliminar una tarea ya publicada y luego con un usuario que no sea </w:t>
       </w:r>
       <w:r>
         <w:rPr>
@@ -1708,11 +2082,19 @@
           <w:rFonts w:ascii="Times New Roman" w:hAnsi="Times New Roman" w:cs="Times New Roman"/>
         </w:rPr>
       </w:pPr>
-      <w:r>
-        <w:rPr>
-          <w:rFonts w:ascii="Times New Roman" w:hAnsi="Times New Roman" w:cs="Times New Roman"/>
-        </w:rPr>
-        <w:t>publish.hack: Se intenta publicar un</w:t>
+      <w:proofErr w:type="spellStart"/>
+      <w:r>
+        <w:rPr>
+          <w:rFonts w:ascii="Times New Roman" w:hAnsi="Times New Roman" w:cs="Times New Roman"/>
+        </w:rPr>
+        <w:t>publish.hack</w:t>
+      </w:r>
+      <w:proofErr w:type="spellEnd"/>
+      <w:r>
+        <w:rPr>
+          <w:rFonts w:ascii="Times New Roman" w:hAnsi="Times New Roman" w:cs="Times New Roman"/>
+        </w:rPr>
+        <w:t>: Se intenta publicar un</w:t>
       </w:r>
       <w:r>
         <w:rPr>
@@ -1762,11 +2144,19 @@
           <w:rFonts w:ascii="Times New Roman" w:hAnsi="Times New Roman" w:cs="Times New Roman"/>
         </w:rPr>
       </w:pPr>
-      <w:r>
-        <w:rPr>
-          <w:rFonts w:ascii="Times New Roman" w:hAnsi="Times New Roman" w:cs="Times New Roman"/>
-        </w:rPr>
-        <w:t>show.hack: Se intenta mostrar un</w:t>
+      <w:proofErr w:type="spellStart"/>
+      <w:r>
+        <w:rPr>
+          <w:rFonts w:ascii="Times New Roman" w:hAnsi="Times New Roman" w:cs="Times New Roman"/>
+        </w:rPr>
+        <w:t>show.hack</w:t>
+      </w:r>
+      <w:proofErr w:type="spellEnd"/>
+      <w:r>
+        <w:rPr>
+          <w:rFonts w:ascii="Times New Roman" w:hAnsi="Times New Roman" w:cs="Times New Roman"/>
+        </w:rPr>
+        <w:t>: Se intenta mostrar un</w:t>
       </w:r>
       <w:r>
         <w:rPr>
@@ -1792,11 +2182,33 @@
           <w:rFonts w:ascii="Times New Roman" w:hAnsi="Times New Roman" w:cs="Times New Roman"/>
         </w:rPr>
       </w:pPr>
-      <w:r>
-        <w:rPr>
-          <w:rFonts w:ascii="Times New Roman" w:hAnsi="Times New Roman" w:cs="Times New Roman"/>
-        </w:rPr>
-        <w:t>update.hack: Se sigue el mismo procedimiento que con el create.hack.</w:t>
+      <w:proofErr w:type="spellStart"/>
+      <w:r>
+        <w:rPr>
+          <w:rFonts w:ascii="Times New Roman" w:hAnsi="Times New Roman" w:cs="Times New Roman"/>
+        </w:rPr>
+        <w:t>update.hack</w:t>
+      </w:r>
+      <w:proofErr w:type="spellEnd"/>
+      <w:r>
+        <w:rPr>
+          <w:rFonts w:ascii="Times New Roman" w:hAnsi="Times New Roman" w:cs="Times New Roman"/>
+        </w:rPr>
+        <w:t xml:space="preserve">: Se sigue el mismo procedimiento que con el </w:t>
+      </w:r>
+      <w:proofErr w:type="spellStart"/>
+      <w:r>
+        <w:rPr>
+          <w:rFonts w:ascii="Times New Roman" w:hAnsi="Times New Roman" w:cs="Times New Roman"/>
+        </w:rPr>
+        <w:t>create.hack</w:t>
+      </w:r>
+      <w:proofErr w:type="spellEnd"/>
+      <w:r>
+        <w:rPr>
+          <w:rFonts w:ascii="Times New Roman" w:hAnsi="Times New Roman" w:cs="Times New Roman"/>
+        </w:rPr>
+        <w:t>.</w:t>
       </w:r>
     </w:p>
     <w:p>
@@ -1858,7 +2270,21 @@
         <w:rPr>
           <w:rFonts w:ascii="Times New Roman" w:hAnsi="Times New Roman" w:cs="Times New Roman"/>
         </w:rPr>
-        <w:t>Clase de relación entre registros y tareas (MaintenanceTaskRelation)</w:t>
+        <w:t>Clase de relación entre registros y tareas (</w:t>
+      </w:r>
+      <w:proofErr w:type="spellStart"/>
+      <w:r>
+        <w:rPr>
+          <w:rFonts w:ascii="Times New Roman" w:hAnsi="Times New Roman" w:cs="Times New Roman"/>
+        </w:rPr>
+        <w:t>MaintenanceTaskRelation</w:t>
+      </w:r>
+      <w:proofErr w:type="spellEnd"/>
+      <w:r>
+        <w:rPr>
+          <w:rFonts w:ascii="Times New Roman" w:hAnsi="Times New Roman" w:cs="Times New Roman"/>
+        </w:rPr>
+        <w:t>)</w:t>
       </w:r>
     </w:p>
     <w:p>
@@ -1872,11 +2298,19 @@
           <w:rFonts w:ascii="Times New Roman" w:hAnsi="Times New Roman" w:cs="Times New Roman"/>
         </w:rPr>
       </w:pPr>
-      <w:r>
-        <w:rPr>
-          <w:rFonts w:ascii="Times New Roman" w:hAnsi="Times New Roman" w:cs="Times New Roman"/>
-        </w:rPr>
-        <w:t>list.safe: Se comprueba que se muestre correctamente un listado de tareas vinculadas a un registro de mantenimiento.</w:t>
+      <w:proofErr w:type="spellStart"/>
+      <w:r>
+        <w:rPr>
+          <w:rFonts w:ascii="Times New Roman" w:hAnsi="Times New Roman" w:cs="Times New Roman"/>
+        </w:rPr>
+        <w:t>list.safe</w:t>
+      </w:r>
+      <w:proofErr w:type="spellEnd"/>
+      <w:r>
+        <w:rPr>
+          <w:rFonts w:ascii="Times New Roman" w:hAnsi="Times New Roman" w:cs="Times New Roman"/>
+        </w:rPr>
+        <w:t>: Se comprueba que se muestre correctamente un listado de tareas vinculadas a un registro de mantenimiento.</w:t>
       </w:r>
     </w:p>
     <w:p>
@@ -1890,11 +2324,19 @@
           <w:rFonts w:ascii="Times New Roman" w:hAnsi="Times New Roman" w:cs="Times New Roman"/>
         </w:rPr>
       </w:pPr>
-      <w:r>
-        <w:rPr>
-          <w:rFonts w:ascii="Times New Roman" w:hAnsi="Times New Roman" w:cs="Times New Roman"/>
-        </w:rPr>
-        <w:t>create.safe: Se comprueba que al vincular una tarea a un registro funcione correctamente.</w:t>
+      <w:proofErr w:type="spellStart"/>
+      <w:r>
+        <w:rPr>
+          <w:rFonts w:ascii="Times New Roman" w:hAnsi="Times New Roman" w:cs="Times New Roman"/>
+        </w:rPr>
+        <w:t>create.safe</w:t>
+      </w:r>
+      <w:proofErr w:type="spellEnd"/>
+      <w:r>
+        <w:rPr>
+          <w:rFonts w:ascii="Times New Roman" w:hAnsi="Times New Roman" w:cs="Times New Roman"/>
+        </w:rPr>
+        <w:t>: Se comprueba que al vincular una tarea a un registro funcione correctamente.</w:t>
       </w:r>
     </w:p>
     <w:p>
@@ -1908,11 +2350,19 @@
           <w:rFonts w:ascii="Times New Roman" w:hAnsi="Times New Roman" w:cs="Times New Roman"/>
         </w:rPr>
       </w:pPr>
-      <w:r>
-        <w:rPr>
-          <w:rFonts w:ascii="Times New Roman" w:hAnsi="Times New Roman" w:cs="Times New Roman"/>
-        </w:rPr>
-        <w:t>delete.safe: Se comprueba que se pueda desvincular una tarea a un registro de mantenimiento.</w:t>
+      <w:proofErr w:type="spellStart"/>
+      <w:r>
+        <w:rPr>
+          <w:rFonts w:ascii="Times New Roman" w:hAnsi="Times New Roman" w:cs="Times New Roman"/>
+        </w:rPr>
+        <w:t>delete.safe</w:t>
+      </w:r>
+      <w:proofErr w:type="spellEnd"/>
+      <w:r>
+        <w:rPr>
+          <w:rFonts w:ascii="Times New Roman" w:hAnsi="Times New Roman" w:cs="Times New Roman"/>
+        </w:rPr>
+        <w:t>: Se comprueba que se pueda desvincular una tarea a un registro de mantenimiento.</w:t>
       </w:r>
     </w:p>
     <w:p>
@@ -1926,11 +2376,19 @@
           <w:rFonts w:ascii="Times New Roman" w:hAnsi="Times New Roman" w:cs="Times New Roman"/>
         </w:rPr>
       </w:pPr>
-      <w:r>
-        <w:rPr>
-          <w:rFonts w:ascii="Times New Roman" w:hAnsi="Times New Roman" w:cs="Times New Roman"/>
-        </w:rPr>
-        <w:t>create.hack: Se comprueba que cuando se intente vincular una tarea inexistente mediante inspección del elemento a un registro no lo permita.</w:t>
+      <w:proofErr w:type="spellStart"/>
+      <w:r>
+        <w:rPr>
+          <w:rFonts w:ascii="Times New Roman" w:hAnsi="Times New Roman" w:cs="Times New Roman"/>
+        </w:rPr>
+        <w:t>create.hack</w:t>
+      </w:r>
+      <w:proofErr w:type="spellEnd"/>
+      <w:r>
+        <w:rPr>
+          <w:rFonts w:ascii="Times New Roman" w:hAnsi="Times New Roman" w:cs="Times New Roman"/>
+        </w:rPr>
+        <w:t>: Se comprueba que cuando se intente vincular una tarea inexistente mediante inspección del elemento a un registro no lo permita.</w:t>
       </w:r>
     </w:p>
     <w:p>
@@ -1944,11 +2402,43 @@
           <w:rFonts w:ascii="Times New Roman" w:hAnsi="Times New Roman" w:cs="Times New Roman"/>
         </w:rPr>
       </w:pPr>
-      <w:r>
-        <w:rPr>
-          <w:rFonts w:ascii="Times New Roman" w:hAnsi="Times New Roman" w:cs="Times New Roman"/>
-        </w:rPr>
-        <w:t>delete.hack: Se comprueba que un usuario que no sea un técnico no pueda eliminar un asociación y que luego no se pueda eliminar una tarea inexistente de un asociación.</w:t>
+      <w:proofErr w:type="spellStart"/>
+      <w:r>
+        <w:rPr>
+          <w:rFonts w:ascii="Times New Roman" w:hAnsi="Times New Roman" w:cs="Times New Roman"/>
+        </w:rPr>
+        <w:t>delete.hack</w:t>
+      </w:r>
+      <w:proofErr w:type="spellEnd"/>
+      <w:r>
+        <w:rPr>
+          <w:rFonts w:ascii="Times New Roman" w:hAnsi="Times New Roman" w:cs="Times New Roman"/>
+        </w:rPr>
+        <w:t xml:space="preserve">: Se comprueba que un usuario que no sea un técnico no pueda eliminar </w:t>
+      </w:r>
+      <w:r>
+        <w:rPr>
+          <w:rFonts w:ascii="Times New Roman" w:hAnsi="Times New Roman" w:cs="Times New Roman"/>
+        </w:rPr>
+        <w:t>una asociación</w:t>
+      </w:r>
+      <w:r>
+        <w:rPr>
+          <w:rFonts w:ascii="Times New Roman" w:hAnsi="Times New Roman" w:cs="Times New Roman"/>
+        </w:rPr>
+        <w:t xml:space="preserve"> y que luego no se pueda eliminar una tarea inexistente de un</w:t>
+      </w:r>
+      <w:r>
+        <w:rPr>
+          <w:rFonts w:ascii="Times New Roman" w:hAnsi="Times New Roman" w:cs="Times New Roman"/>
+        </w:rPr>
+        <w:t>a</w:t>
+      </w:r>
+      <w:r>
+        <w:rPr>
+          <w:rFonts w:ascii="Times New Roman" w:hAnsi="Times New Roman" w:cs="Times New Roman"/>
+        </w:rPr>
+        <w:t xml:space="preserve"> asociación.</w:t>
       </w:r>
     </w:p>
     <w:p>
@@ -2170,6 +2660,7 @@
                 <w:lang w:eastAsia="es-ES"/>
               </w:rPr>
             </w:pPr>
+            <w:proofErr w:type="spellStart"/>
             <w:r>
               <w:rPr>
                 <w:rFonts w:ascii="Aptos Narrow" w:eastAsia="Times New Roman" w:hAnsi="Aptos Narrow" w:cs="Times New Roman"/>
@@ -2180,6 +2671,7 @@
               </w:rPr>
               <w:t>Before</w:t>
             </w:r>
+            <w:proofErr w:type="spellEnd"/>
           </w:p>
         </w:tc>
         <w:tc>
@@ -4978,7 +5470,21 @@
         <w:rPr>
           <w:rFonts w:ascii="Times New Roman" w:hAnsi="Times New Roman" w:cs="Times New Roman"/>
         </w:rPr>
-        <w:t>Ahora pasamos a los datos obtenidos una vez se refactorizó el código con índices para optimizar las queries.</w:t>
+        <w:t xml:space="preserve">Ahora pasamos a los datos obtenidos una vez se refactorizó el código con índices para optimizar las </w:t>
+      </w:r>
+      <w:proofErr w:type="spellStart"/>
+      <w:r>
+        <w:rPr>
+          <w:rFonts w:ascii="Times New Roman" w:hAnsi="Times New Roman" w:cs="Times New Roman"/>
+        </w:rPr>
+        <w:t>queries</w:t>
+      </w:r>
+      <w:proofErr w:type="spellEnd"/>
+      <w:r>
+        <w:rPr>
+          <w:rFonts w:ascii="Times New Roman" w:hAnsi="Times New Roman" w:cs="Times New Roman"/>
+        </w:rPr>
+        <w:t>.</w:t>
       </w:r>
     </w:p>
     <w:p>
@@ -5040,7 +5546,63 @@
         <w:rPr>
           <w:rFonts w:ascii="Times New Roman" w:hAnsi="Times New Roman" w:cs="Times New Roman"/>
         </w:rPr>
-        <w:t>A primera vista se puede ver que ninguna petición supera los 30 milisegundos aun así no hay mejora significativa, aunque en este caso el publish y el create de un registro de mantenimiento cambian puestos siendo el create el que más tarda y el publish el segundo. Abajo adjunto las estadísticas obtenidas con los datos de la gráfica.</w:t>
+        <w:t xml:space="preserve">A primera vista se puede ver que ninguna petición supera los 30 milisegundos aun así no hay mejora significativa, aunque en este caso el </w:t>
+      </w:r>
+      <w:proofErr w:type="spellStart"/>
+      <w:r>
+        <w:rPr>
+          <w:rFonts w:ascii="Times New Roman" w:hAnsi="Times New Roman" w:cs="Times New Roman"/>
+        </w:rPr>
+        <w:t>publish</w:t>
+      </w:r>
+      <w:proofErr w:type="spellEnd"/>
+      <w:r>
+        <w:rPr>
+          <w:rFonts w:ascii="Times New Roman" w:hAnsi="Times New Roman" w:cs="Times New Roman"/>
+        </w:rPr>
+        <w:t xml:space="preserve"> y el </w:t>
+      </w:r>
+      <w:proofErr w:type="spellStart"/>
+      <w:r>
+        <w:rPr>
+          <w:rFonts w:ascii="Times New Roman" w:hAnsi="Times New Roman" w:cs="Times New Roman"/>
+        </w:rPr>
+        <w:t>create</w:t>
+      </w:r>
+      <w:proofErr w:type="spellEnd"/>
+      <w:r>
+        <w:rPr>
+          <w:rFonts w:ascii="Times New Roman" w:hAnsi="Times New Roman" w:cs="Times New Roman"/>
+        </w:rPr>
+        <w:t xml:space="preserve"> de un registro de mantenimiento cambian puestos siendo el </w:t>
+      </w:r>
+      <w:proofErr w:type="spellStart"/>
+      <w:r>
+        <w:rPr>
+          <w:rFonts w:ascii="Times New Roman" w:hAnsi="Times New Roman" w:cs="Times New Roman"/>
+        </w:rPr>
+        <w:t>create</w:t>
+      </w:r>
+      <w:proofErr w:type="spellEnd"/>
+      <w:r>
+        <w:rPr>
+          <w:rFonts w:ascii="Times New Roman" w:hAnsi="Times New Roman" w:cs="Times New Roman"/>
+        </w:rPr>
+        <w:t xml:space="preserve"> el que más tarda y el </w:t>
+      </w:r>
+      <w:proofErr w:type="spellStart"/>
+      <w:r>
+        <w:rPr>
+          <w:rFonts w:ascii="Times New Roman" w:hAnsi="Times New Roman" w:cs="Times New Roman"/>
+        </w:rPr>
+        <w:t>publish</w:t>
+      </w:r>
+      <w:proofErr w:type="spellEnd"/>
+      <w:r>
+        <w:rPr>
+          <w:rFonts w:ascii="Times New Roman" w:hAnsi="Times New Roman" w:cs="Times New Roman"/>
+        </w:rPr>
+        <w:t xml:space="preserve"> el segundo. Abajo adjunto las estadísticas obtenidas con los datos de la gráfica.</w:t>
       </w:r>
     </w:p>
     <w:tbl>
@@ -8168,6 +8730,7 @@
                 <w:lang w:eastAsia="es-ES"/>
               </w:rPr>
             </w:pPr>
+            <w:proofErr w:type="spellStart"/>
             <w:r>
               <w:rPr>
                 <w:rFonts w:ascii="Aptos Narrow" w:eastAsia="Times New Roman" w:hAnsi="Aptos Narrow" w:cs="Times New Roman"/>
@@ -8178,6 +8741,7 @@
               </w:rPr>
               <w:t>Before</w:t>
             </w:r>
+            <w:proofErr w:type="spellEnd"/>
           </w:p>
         </w:tc>
         <w:tc>
@@ -9151,7 +9715,21 @@
         <w:rPr>
           <w:rFonts w:ascii="Times New Roman" w:hAnsi="Times New Roman" w:cs="Times New Roman"/>
         </w:rPr>
-        <w:t xml:space="preserve">El p-value obtenido del Z-test es 0.06233938. Este valor es mayor que Alpha, que en este caso es 0.05. Con estos datos podemos concluir que no se ha obtenido unos cambios significativos al añadir los índices. Aun </w:t>
+        <w:t>El p-</w:t>
+      </w:r>
+      <w:proofErr w:type="spellStart"/>
+      <w:r>
+        <w:rPr>
+          <w:rFonts w:ascii="Times New Roman" w:hAnsi="Times New Roman" w:cs="Times New Roman"/>
+        </w:rPr>
+        <w:t>value</w:t>
+      </w:r>
+      <w:proofErr w:type="spellEnd"/>
+      <w:r>
+        <w:rPr>
+          <w:rFonts w:ascii="Times New Roman" w:hAnsi="Times New Roman" w:cs="Times New Roman"/>
+        </w:rPr>
+        <w:t xml:space="preserve"> obtenido del Z-test es 0.06233938. Este valor es mayor que Alpha, que en este caso es 0.05. Con estos datos podemos concluir que no se ha obtenido unos cambios significativos al añadir los índices. Aun </w:t>
       </w:r>
       <w:r>
         <w:rPr>
@@ -9202,7 +9780,19 @@
         <w:rPr>
           <w:rFonts w:ascii="Times New Roman" w:hAnsi="Times New Roman" w:cs="Times New Roman"/>
         </w:rPr>
-        <w:t xml:space="preserve">. Por otra parte también se ha visto como los índices ayudan al </w:t>
+        <w:t xml:space="preserve">. Por otra </w:t>
+      </w:r>
+      <w:r>
+        <w:rPr>
+          <w:rFonts w:ascii="Times New Roman" w:hAnsi="Times New Roman" w:cs="Times New Roman"/>
+        </w:rPr>
+        <w:t>parte,</w:t>
+      </w:r>
+      <w:r>
+        <w:rPr>
+          <w:rFonts w:ascii="Times New Roman" w:hAnsi="Times New Roman" w:cs="Times New Roman"/>
+        </w:rPr>
+        <w:t xml:space="preserve"> también se ha visto como los índices ayudan al </w:t>
       </w:r>
       <w:r>
         <w:rPr>

</xml_diff>